<commit_message>
Predscore, standardised residuals, plot
</commit_message>
<xml_diff>
--- a/plopper.docx
+++ b/plopper.docx
@@ -1656,6 +1656,1169 @@
           </wp:inline>
         </w:drawing>
       </w:r>
+      <w:r>
+        <w:t xml:space="preserve"> </w:t>
+      </w:r>
+      <w:r>
+        <w:t xml:space="preserve">#Tapply command applies a function to each group of values given by the levels of the specified factor.</w:t>
+      </w:r>
+      <w:r>
+        <w:t xml:space="preserve"> </w:t>
+      </w:r>
+      <w:r>
+        <w:t xml:space="preserve">#The first line calculates the lenght of score for each value of cohort90, providing the number of observations for each level of cohort90.</w:t>
+      </w:r>
+      <w:r>
+        <w:t xml:space="preserve"> </w:t>
+      </w:r>
+      <w:r>
+        <w:t xml:space="preserve">#The second line calculates the mean value of score separately for each value of cohort90.</w:t>
+      </w:r>
+      <w:r>
+        <w:t xml:space="preserve"> </w:t>
+      </w:r>
+      <w:r>
+        <w:t xml:space="preserve">#The third line calculates the standard deviation of score for each cohort.</w:t>
+      </w:r>
+    </w:p>
+    <w:p>
+      <w:pPr>
+        <w:pStyle w:val="SourceCode"/>
+      </w:pPr>
+      <w:r>
+        <w:rPr>
+          <w:rStyle w:val="NormalTok"/>
+        </w:rPr>
+        <w:t xml:space="preserve">l &lt;-</w:t>
+      </w:r>
+      <w:r>
+        <w:rPr>
+          <w:rStyle w:val="StringTok"/>
+        </w:rPr>
+        <w:t xml:space="preserve"> </w:t>
+      </w:r>
+      <w:r>
+        <w:rPr>
+          <w:rStyle w:val="KeywordTok"/>
+        </w:rPr>
+        <w:t xml:space="preserve">tapply</w:t>
+      </w:r>
+      <w:r>
+        <w:rPr>
+          <w:rStyle w:val="NormalTok"/>
+        </w:rPr>
+        <w:t xml:space="preserve">(mydata</w:t>
+      </w:r>
+      <w:r>
+        <w:rPr>
+          <w:rStyle w:val="OperatorTok"/>
+        </w:rPr>
+        <w:t xml:space="preserve">$</w:t>
+      </w:r>
+      <w:r>
+        <w:rPr>
+          <w:rStyle w:val="NormalTok"/>
+        </w:rPr>
+        <w:t xml:space="preserve">score, </w:t>
+      </w:r>
+      <w:r>
+        <w:rPr>
+          <w:rStyle w:val="KeywordTok"/>
+        </w:rPr>
+        <w:t xml:space="preserve">factor</w:t>
+      </w:r>
+      <w:r>
+        <w:rPr>
+          <w:rStyle w:val="NormalTok"/>
+        </w:rPr>
+        <w:t xml:space="preserve">(mydata</w:t>
+      </w:r>
+      <w:r>
+        <w:rPr>
+          <w:rStyle w:val="OperatorTok"/>
+        </w:rPr>
+        <w:t xml:space="preserve">$</w:t>
+      </w:r>
+      <w:r>
+        <w:rPr>
+          <w:rStyle w:val="NormalTok"/>
+        </w:rPr>
+        <w:t xml:space="preserve">cohort90), length)</w:t>
+      </w:r>
+      <w:r>
+        <w:br w:type="textWrapping"/>
+      </w:r>
+      <w:r>
+        <w:rPr>
+          <w:rStyle w:val="NormalTok"/>
+        </w:rPr>
+        <w:t xml:space="preserve">m &lt;-</w:t>
+      </w:r>
+      <w:r>
+        <w:rPr>
+          <w:rStyle w:val="StringTok"/>
+        </w:rPr>
+        <w:t xml:space="preserve"> </w:t>
+      </w:r>
+      <w:r>
+        <w:rPr>
+          <w:rStyle w:val="KeywordTok"/>
+        </w:rPr>
+        <w:t xml:space="preserve">tapply</w:t>
+      </w:r>
+      <w:r>
+        <w:rPr>
+          <w:rStyle w:val="NormalTok"/>
+        </w:rPr>
+        <w:t xml:space="preserve">(mydata</w:t>
+      </w:r>
+      <w:r>
+        <w:rPr>
+          <w:rStyle w:val="OperatorTok"/>
+        </w:rPr>
+        <w:t xml:space="preserve">$</w:t>
+      </w:r>
+      <w:r>
+        <w:rPr>
+          <w:rStyle w:val="NormalTok"/>
+        </w:rPr>
+        <w:t xml:space="preserve">score, </w:t>
+      </w:r>
+      <w:r>
+        <w:rPr>
+          <w:rStyle w:val="KeywordTok"/>
+        </w:rPr>
+        <w:t xml:space="preserve">factor</w:t>
+      </w:r>
+      <w:r>
+        <w:rPr>
+          <w:rStyle w:val="NormalTok"/>
+        </w:rPr>
+        <w:t xml:space="preserve">(mydata</w:t>
+      </w:r>
+      <w:r>
+        <w:rPr>
+          <w:rStyle w:val="OperatorTok"/>
+        </w:rPr>
+        <w:t xml:space="preserve">$</w:t>
+      </w:r>
+      <w:r>
+        <w:rPr>
+          <w:rStyle w:val="NormalTok"/>
+        </w:rPr>
+        <w:t xml:space="preserve">cohort90), mean)</w:t>
+      </w:r>
+      <w:r>
+        <w:br w:type="textWrapping"/>
+      </w:r>
+      <w:r>
+        <w:rPr>
+          <w:rStyle w:val="NormalTok"/>
+        </w:rPr>
+        <w:t xml:space="preserve">s &lt;-</w:t>
+      </w:r>
+      <w:r>
+        <w:rPr>
+          <w:rStyle w:val="StringTok"/>
+        </w:rPr>
+        <w:t xml:space="preserve"> </w:t>
+      </w:r>
+      <w:r>
+        <w:rPr>
+          <w:rStyle w:val="KeywordTok"/>
+        </w:rPr>
+        <w:t xml:space="preserve">tapply</w:t>
+      </w:r>
+      <w:r>
+        <w:rPr>
+          <w:rStyle w:val="NormalTok"/>
+        </w:rPr>
+        <w:t xml:space="preserve">(mydata</w:t>
+      </w:r>
+      <w:r>
+        <w:rPr>
+          <w:rStyle w:val="OperatorTok"/>
+        </w:rPr>
+        <w:t xml:space="preserve">$</w:t>
+      </w:r>
+      <w:r>
+        <w:rPr>
+          <w:rStyle w:val="NormalTok"/>
+        </w:rPr>
+        <w:t xml:space="preserve">score, </w:t>
+      </w:r>
+      <w:r>
+        <w:rPr>
+          <w:rStyle w:val="KeywordTok"/>
+        </w:rPr>
+        <w:t xml:space="preserve">factor</w:t>
+      </w:r>
+      <w:r>
+        <w:rPr>
+          <w:rStyle w:val="NormalTok"/>
+        </w:rPr>
+        <w:t xml:space="preserve">(mydata</w:t>
+      </w:r>
+      <w:r>
+        <w:rPr>
+          <w:rStyle w:val="OperatorTok"/>
+        </w:rPr>
+        <w:t xml:space="preserve">$</w:t>
+      </w:r>
+      <w:r>
+        <w:rPr>
+          <w:rStyle w:val="NormalTok"/>
+        </w:rPr>
+        <w:t xml:space="preserve">cohort90), sd)</w:t>
+      </w:r>
+      <w:r>
+        <w:br w:type="textWrapping"/>
+      </w:r>
+      <w:r>
+        <w:rPr>
+          <w:rStyle w:val="NormalTok"/>
+        </w:rPr>
+        <w:t xml:space="preserve">tableScore &lt;-</w:t>
+      </w:r>
+      <w:r>
+        <w:rPr>
+          <w:rStyle w:val="StringTok"/>
+        </w:rPr>
+        <w:t xml:space="preserve"> </w:t>
+      </w:r>
+      <w:r>
+        <w:rPr>
+          <w:rStyle w:val="KeywordTok"/>
+        </w:rPr>
+        <w:t xml:space="preserve">cbind</w:t>
+      </w:r>
+      <w:r>
+        <w:rPr>
+          <w:rStyle w:val="NormalTok"/>
+        </w:rPr>
+        <w:t xml:space="preserve">(</w:t>
+      </w:r>
+      <w:r>
+        <w:rPr>
+          <w:rStyle w:val="StringTok"/>
+        </w:rPr>
+        <w:t xml:space="preserve">"Freq"</w:t>
+      </w:r>
+      <w:r>
+        <w:rPr>
+          <w:rStyle w:val="NormalTok"/>
+        </w:rPr>
+        <w:t xml:space="preserve"> =</w:t>
+      </w:r>
+      <w:r>
+        <w:rPr>
+          <w:rStyle w:val="StringTok"/>
+        </w:rPr>
+        <w:t xml:space="preserve"> </w:t>
+      </w:r>
+      <w:r>
+        <w:rPr>
+          <w:rStyle w:val="NormalTok"/>
+        </w:rPr>
+        <w:t xml:space="preserve">l, </w:t>
+      </w:r>
+      <w:r>
+        <w:rPr>
+          <w:rStyle w:val="StringTok"/>
+        </w:rPr>
+        <w:t xml:space="preserve">"mean(score)"</w:t>
+      </w:r>
+      <w:r>
+        <w:rPr>
+          <w:rStyle w:val="NormalTok"/>
+        </w:rPr>
+        <w:t xml:space="preserve">=</w:t>
+      </w:r>
+      <w:r>
+        <w:rPr>
+          <w:rStyle w:val="StringTok"/>
+        </w:rPr>
+        <w:t xml:space="preserve"> </w:t>
+      </w:r>
+      <w:r>
+        <w:rPr>
+          <w:rStyle w:val="NormalTok"/>
+        </w:rPr>
+        <w:t xml:space="preserve">m, </w:t>
+      </w:r>
+      <w:r>
+        <w:rPr>
+          <w:rStyle w:val="StringTok"/>
+        </w:rPr>
+        <w:t xml:space="preserve">"sd(score)"</w:t>
+      </w:r>
+      <w:r>
+        <w:rPr>
+          <w:rStyle w:val="NormalTok"/>
+        </w:rPr>
+        <w:t xml:space="preserve"> =</w:t>
+      </w:r>
+      <w:r>
+        <w:rPr>
+          <w:rStyle w:val="StringTok"/>
+        </w:rPr>
+        <w:t xml:space="preserve"> </w:t>
+      </w:r>
+      <w:r>
+        <w:rPr>
+          <w:rStyle w:val="NormalTok"/>
+        </w:rPr>
+        <w:t xml:space="preserve">s)</w:t>
+      </w:r>
+      <w:r>
+        <w:br w:type="textWrapping"/>
+      </w:r>
+      <w:r>
+        <w:rPr>
+          <w:rStyle w:val="NormalTok"/>
+        </w:rPr>
+        <w:t xml:space="preserve">tableScore</w:t>
+      </w:r>
+    </w:p>
+    <w:p>
+      <w:pPr>
+        <w:pStyle w:val="SourceCode"/>
+      </w:pPr>
+      <w:r>
+        <w:rPr>
+          <w:rStyle w:val="VerbatimChar"/>
+        </w:rPr>
+        <w:t xml:space="preserve">##    Freq mean(score) sd(score)</w:t>
+      </w:r>
+      <w:r>
+        <w:br w:type="textWrapping"/>
+      </w:r>
+      <w:r>
+        <w:rPr>
+          <w:rStyle w:val="VerbatimChar"/>
+        </w:rPr>
+        <w:t xml:space="preserve">## -6 6478    23.65545  18.07995</w:t>
+      </w:r>
+      <w:r>
+        <w:br w:type="textWrapping"/>
+      </w:r>
+      <w:r>
+        <w:rPr>
+          <w:rStyle w:val="VerbatimChar"/>
+        </w:rPr>
+        <w:t xml:space="preserve">## -4 6325    24.77265  17.37533</w:t>
+      </w:r>
+      <w:r>
+        <w:br w:type="textWrapping"/>
+      </w:r>
+      <w:r>
+        <w:rPr>
+          <w:rStyle w:val="VerbatimChar"/>
+        </w:rPr>
+        <w:t xml:space="preserve">## -2 5245    28.52450  15.93629</w:t>
+      </w:r>
+      <w:r>
+        <w:br w:type="textWrapping"/>
+      </w:r>
+      <w:r>
+        <w:rPr>
+          <w:rStyle w:val="VerbatimChar"/>
+        </w:rPr>
+        <w:t xml:space="preserve">## 0  4371    29.10043  15.76355</w:t>
+      </w:r>
+      <w:r>
+        <w:br w:type="textWrapping"/>
+      </w:r>
+      <w:r>
+        <w:rPr>
+          <w:rStyle w:val="VerbatimChar"/>
+        </w:rPr>
+        <w:t xml:space="preserve">## 6  4244    39.43473  13.55147</w:t>
+      </w:r>
+      <w:r>
+        <w:br w:type="textWrapping"/>
+      </w:r>
+      <w:r>
+        <w:rPr>
+          <w:rStyle w:val="VerbatimChar"/>
+        </w:rPr>
+        <w:t xml:space="preserve">## 8  7325    41.33065  13.00926</w:t>
+      </w:r>
+    </w:p>
+    <w:p>
+      <w:pPr>
+        <w:pStyle w:val="SourceCode"/>
+      </w:pPr>
+      <w:r>
+        <w:rPr>
+          <w:rStyle w:val="KeywordTok"/>
+        </w:rPr>
+        <w:t xml:space="preserve">cor</w:t>
+      </w:r>
+      <w:r>
+        <w:rPr>
+          <w:rStyle w:val="NormalTok"/>
+        </w:rPr>
+        <w:t xml:space="preserve">(mydata</w:t>
+      </w:r>
+      <w:r>
+        <w:rPr>
+          <w:rStyle w:val="OperatorTok"/>
+        </w:rPr>
+        <w:t xml:space="preserve">$</w:t>
+      </w:r>
+      <w:r>
+        <w:rPr>
+          <w:rStyle w:val="NormalTok"/>
+        </w:rPr>
+        <w:t xml:space="preserve">score, mydata</w:t>
+      </w:r>
+      <w:r>
+        <w:rPr>
+          <w:rStyle w:val="OperatorTok"/>
+        </w:rPr>
+        <w:t xml:space="preserve">$</w:t>
+      </w:r>
+      <w:r>
+        <w:rPr>
+          <w:rStyle w:val="NormalTok"/>
+        </w:rPr>
+        <w:t xml:space="preserve">cohort90)</w:t>
+      </w:r>
+    </w:p>
+    <w:p>
+      <w:pPr>
+        <w:pStyle w:val="SourceCode"/>
+      </w:pPr>
+      <w:r>
+        <w:rPr>
+          <w:rStyle w:val="VerbatimChar"/>
+        </w:rPr>
+        <w:t xml:space="preserve">## [1] 0.4088625</w:t>
+      </w:r>
+    </w:p>
+    <w:p>
+      <w:pPr>
+        <w:pStyle w:val="Heading1"/>
+      </w:pPr>
+      <w:bookmarkStart w:id="24" w:name="linear-regression-model"/>
+      <w:bookmarkEnd w:id="24"/>
+      <w:r>
+        <w:t xml:space="preserve">Linear regression model</w:t>
+      </w:r>
+    </w:p>
+    <w:p>
+      <w:pPr>
+        <w:pStyle w:val="SourceCode"/>
+      </w:pPr>
+      <w:r>
+        <w:rPr>
+          <w:rStyle w:val="NormalTok"/>
+        </w:rPr>
+        <w:t xml:space="preserve">fit &lt;-</w:t>
+      </w:r>
+      <w:r>
+        <w:rPr>
+          <w:rStyle w:val="StringTok"/>
+        </w:rPr>
+        <w:t xml:space="preserve"> </w:t>
+      </w:r>
+      <w:r>
+        <w:rPr>
+          <w:rStyle w:val="KeywordTok"/>
+        </w:rPr>
+        <w:t xml:space="preserve">lm</w:t>
+      </w:r>
+      <w:r>
+        <w:rPr>
+          <w:rStyle w:val="NormalTok"/>
+        </w:rPr>
+        <w:t xml:space="preserve">(score </w:t>
+      </w:r>
+      <w:r>
+        <w:rPr>
+          <w:rStyle w:val="OperatorTok"/>
+        </w:rPr>
+        <w:t xml:space="preserve">~</w:t>
+      </w:r>
+      <w:r>
+        <w:rPr>
+          <w:rStyle w:val="StringTok"/>
+        </w:rPr>
+        <w:t xml:space="preserve"> </w:t>
+      </w:r>
+      <w:r>
+        <w:rPr>
+          <w:rStyle w:val="NormalTok"/>
+        </w:rPr>
+        <w:t xml:space="preserve">cohort90, </w:t>
+      </w:r>
+      <w:r>
+        <w:rPr>
+          <w:rStyle w:val="DataTypeTok"/>
+        </w:rPr>
+        <w:t xml:space="preserve">data =</w:t>
+      </w:r>
+      <w:r>
+        <w:rPr>
+          <w:rStyle w:val="NormalTok"/>
+        </w:rPr>
+        <w:t xml:space="preserve"> mydata)</w:t>
+      </w:r>
+      <w:r>
+        <w:br w:type="textWrapping"/>
+      </w:r>
+      <w:r>
+        <w:rPr>
+          <w:rStyle w:val="KeywordTok"/>
+        </w:rPr>
+        <w:t xml:space="preserve">summary</w:t>
+      </w:r>
+      <w:r>
+        <w:rPr>
+          <w:rStyle w:val="NormalTok"/>
+        </w:rPr>
+        <w:t xml:space="preserve">(fit)</w:t>
+      </w:r>
+    </w:p>
+    <w:p>
+      <w:pPr>
+        <w:pStyle w:val="SourceCode"/>
+      </w:pPr>
+      <w:r>
+        <w:rPr>
+          <w:rStyle w:val="VerbatimChar"/>
+        </w:rPr>
+        <w:t xml:space="preserve">## </w:t>
+      </w:r>
+      <w:r>
+        <w:br w:type="textWrapping"/>
+      </w:r>
+      <w:r>
+        <w:rPr>
+          <w:rStyle w:val="VerbatimChar"/>
+        </w:rPr>
+        <w:t xml:space="preserve">## Call:</w:t>
+      </w:r>
+      <w:r>
+        <w:br w:type="textWrapping"/>
+      </w:r>
+      <w:r>
+        <w:rPr>
+          <w:rStyle w:val="VerbatimChar"/>
+        </w:rPr>
+        <w:t xml:space="preserve">## lm(formula = score ~ cohort90, data = mydata)</w:t>
+      </w:r>
+      <w:r>
+        <w:br w:type="textWrapping"/>
+      </w:r>
+      <w:r>
+        <w:rPr>
+          <w:rStyle w:val="VerbatimChar"/>
+        </w:rPr>
+        <w:t xml:space="preserve">## </w:t>
+      </w:r>
+      <w:r>
+        <w:br w:type="textWrapping"/>
+      </w:r>
+      <w:r>
+        <w:rPr>
+          <w:rStyle w:val="VerbatimChar"/>
+        </w:rPr>
+        <w:t xml:space="preserve">## Residuals:</w:t>
+      </w:r>
+      <w:r>
+        <w:br w:type="textWrapping"/>
+      </w:r>
+      <w:r>
+        <w:rPr>
+          <w:rStyle w:val="VerbatimChar"/>
+        </w:rPr>
+        <w:t xml:space="preserve">##    Min     1Q Median     3Q    Max </w:t>
+      </w:r>
+      <w:r>
+        <w:br w:type="textWrapping"/>
+      </w:r>
+      <w:r>
+        <w:rPr>
+          <w:rStyle w:val="VerbatimChar"/>
+        </w:rPr>
+        <w:t xml:space="preserve">## -41.31 -11.73   0.56  12.20  46.20 </w:t>
+      </w:r>
+      <w:r>
+        <w:br w:type="textWrapping"/>
+      </w:r>
+      <w:r>
+        <w:rPr>
+          <w:rStyle w:val="VerbatimChar"/>
+        </w:rPr>
+        <w:t xml:space="preserve">## </w:t>
+      </w:r>
+      <w:r>
+        <w:br w:type="textWrapping"/>
+      </w:r>
+      <w:r>
+        <w:rPr>
+          <w:rStyle w:val="VerbatimChar"/>
+        </w:rPr>
+        <w:t xml:space="preserve">## Coefficients:</w:t>
+      </w:r>
+      <w:r>
+        <w:br w:type="textWrapping"/>
+      </w:r>
+      <w:r>
+        <w:rPr>
+          <w:rStyle w:val="VerbatimChar"/>
+        </w:rPr>
+        <w:t xml:space="preserve">##             Estimate Std. Error t value Pr(&gt;|t|)    </w:t>
+      </w:r>
+      <w:r>
+        <w:br w:type="textWrapping"/>
+      </w:r>
+      <w:r>
+        <w:rPr>
+          <w:rStyle w:val="VerbatimChar"/>
+        </w:rPr>
+        <w:t xml:space="preserve">## (Intercept) 30.72873    0.08582  358.04   &lt;2e-16 ***</w:t>
+      </w:r>
+      <w:r>
+        <w:br w:type="textWrapping"/>
+      </w:r>
+      <w:r>
+        <w:rPr>
+          <w:rStyle w:val="VerbatimChar"/>
+        </w:rPr>
+        <w:t xml:space="preserve">## cohort90     1.32214    0.01601   82.59   &lt;2e-16 ***</w:t>
+      </w:r>
+      <w:r>
+        <w:br w:type="textWrapping"/>
+      </w:r>
+      <w:r>
+        <w:rPr>
+          <w:rStyle w:val="VerbatimChar"/>
+        </w:rPr>
+        <w:t xml:space="preserve">## ---</w:t>
+      </w:r>
+      <w:r>
+        <w:br w:type="textWrapping"/>
+      </w:r>
+      <w:r>
+        <w:rPr>
+          <w:rStyle w:val="VerbatimChar"/>
+        </w:rPr>
+        <w:t xml:space="preserve">## Signif. codes:  0 '***' 0.001 '**' 0.01 '*' 0.05 '.' 0.1 ' ' 1</w:t>
+      </w:r>
+      <w:r>
+        <w:br w:type="textWrapping"/>
+      </w:r>
+      <w:r>
+        <w:rPr>
+          <w:rStyle w:val="VerbatimChar"/>
+        </w:rPr>
+        <w:t xml:space="preserve">## </w:t>
+      </w:r>
+      <w:r>
+        <w:br w:type="textWrapping"/>
+      </w:r>
+      <w:r>
+        <w:rPr>
+          <w:rStyle w:val="VerbatimChar"/>
+        </w:rPr>
+        <w:t xml:space="preserve">## Residual standard error: 15.8 on 33986 degrees of freedom</w:t>
+      </w:r>
+      <w:r>
+        <w:br w:type="textWrapping"/>
+      </w:r>
+      <w:r>
+        <w:rPr>
+          <w:rStyle w:val="VerbatimChar"/>
+        </w:rPr>
+        <w:t xml:space="preserve">## Multiple R-squared:  0.1672, Adjusted R-squared:  0.1671 </w:t>
+      </w:r>
+      <w:r>
+        <w:br w:type="textWrapping"/>
+      </w:r>
+      <w:r>
+        <w:rPr>
+          <w:rStyle w:val="VerbatimChar"/>
+        </w:rPr>
+        <w:t xml:space="preserve">## F-statistic:  6822 on 1 and 33986 DF,  p-value: &lt; 2.2e-16</w:t>
+      </w:r>
+    </w:p>
+    <w:p>
+      <w:pPr>
+        <w:pStyle w:val="Heading1"/>
+      </w:pPr>
+      <w:bookmarkStart w:id="25" w:name="adding-the-linear-plot"/>
+      <w:bookmarkEnd w:id="25"/>
+      <w:r>
+        <w:t xml:space="preserve">Adding the linear plot</w:t>
+      </w:r>
+    </w:p>
+    <w:p>
+      <w:pPr>
+        <w:pStyle w:val="SourceCode"/>
+      </w:pPr>
+      <w:r>
+        <w:rPr>
+          <w:rStyle w:val="NormalTok"/>
+        </w:rPr>
+        <w:t xml:space="preserve">predscore &lt;-</w:t>
+      </w:r>
+      <w:r>
+        <w:rPr>
+          <w:rStyle w:val="StringTok"/>
+        </w:rPr>
+        <w:t xml:space="preserve"> </w:t>
+      </w:r>
+      <w:r>
+        <w:rPr>
+          <w:rStyle w:val="KeywordTok"/>
+        </w:rPr>
+        <w:t xml:space="preserve">predict</w:t>
+      </w:r>
+      <w:r>
+        <w:rPr>
+          <w:rStyle w:val="NormalTok"/>
+        </w:rPr>
+        <w:t xml:space="preserve">(fit)</w:t>
+      </w:r>
+      <w:r>
+        <w:br w:type="textWrapping"/>
+      </w:r>
+      <w:r>
+        <w:rPr>
+          <w:rStyle w:val="KeywordTok"/>
+        </w:rPr>
+        <w:t xml:space="preserve">plot</w:t>
+      </w:r>
+      <w:r>
+        <w:rPr>
+          <w:rStyle w:val="NormalTok"/>
+        </w:rPr>
+        <w:t xml:space="preserve">(mydata</w:t>
+      </w:r>
+      <w:r>
+        <w:rPr>
+          <w:rStyle w:val="OperatorTok"/>
+        </w:rPr>
+        <w:t xml:space="preserve">$</w:t>
+      </w:r>
+      <w:r>
+        <w:rPr>
+          <w:rStyle w:val="NormalTok"/>
+        </w:rPr>
+        <w:t xml:space="preserve">cohort90, predscore, </w:t>
+      </w:r>
+      <w:r>
+        <w:rPr>
+          <w:rStyle w:val="DataTypeTok"/>
+        </w:rPr>
+        <w:t xml:space="preserve">type =</w:t>
+      </w:r>
+      <w:r>
+        <w:rPr>
+          <w:rStyle w:val="NormalTok"/>
+        </w:rPr>
+        <w:t xml:space="preserve"> </w:t>
+      </w:r>
+      <w:r>
+        <w:rPr>
+          <w:rStyle w:val="StringTok"/>
+        </w:rPr>
+        <w:t xml:space="preserve">"l"</w:t>
+      </w:r>
+      <w:r>
+        <w:rPr>
+          <w:rStyle w:val="NormalTok"/>
+        </w:rPr>
+        <w:t xml:space="preserve">)</w:t>
+      </w:r>
+    </w:p>
+    <w:p>
+      <w:pPr>
+        <w:pStyle w:val="FirstParagraph"/>
+      </w:pPr>
+      <w:r>
+        <w:drawing>
+          <wp:inline>
+            <wp:extent cx="5334000" cy="4267200"/>
+            <wp:effectExtent b="0" l="0" r="0" t="0"/>
+            <wp:docPr descr="" title="" id="1" name="Picture"/>
+            <a:graphic>
+              <a:graphicData uri="http://schemas.openxmlformats.org/drawingml/2006/picture">
+                <pic:pic>
+                  <pic:nvPicPr>
+                    <pic:cNvPr descr="plopper_files/figure-docx/unnamed-chunk-15-1.png" id="0" name="Picture"/>
+                    <pic:cNvPicPr>
+                      <a:picLocks noChangeArrowheads="1" noChangeAspect="1"/>
+                    </pic:cNvPicPr>
+                  </pic:nvPicPr>
+                  <pic:blipFill>
+                    <a:blip r:embed="rId26"/>
+                    <a:stretch>
+                      <a:fillRect/>
+                    </a:stretch>
+                  </pic:blipFill>
+                  <pic:spPr bwMode="auto">
+                    <a:xfrm>
+                      <a:off x="0" y="0"/>
+                      <a:ext cx="5334000" cy="4267200"/>
+                    </a:xfrm>
+                    <a:prstGeom prst="rect">
+                      <a:avLst/>
+                    </a:prstGeom>
+                    <a:noFill/>
+                    <a:ln w="9525">
+                      <a:noFill/>
+                      <a:headEnd/>
+                      <a:tailEnd/>
+                    </a:ln>
+                  </pic:spPr>
+                </pic:pic>
+              </a:graphicData>
+            </a:graphic>
+          </wp:inline>
+        </w:drawing>
+      </w:r>
+      <w:r>
+        <w:t xml:space="preserve"> </w:t>
+      </w:r>
+      <w:r>
+        <w:t xml:space="preserve">#The previous method was not efficient computationally. We simply need to run the command for a subset of data that gives us the combinations of the two variables used to plot the graph. First, we need to make a matrix with the two objects and then reduce it with the unique command.</w:t>
+      </w:r>
+    </w:p>
+    <w:p>
+      <w:pPr>
+        <w:pStyle w:val="SourceCode"/>
+      </w:pPr>
+      <w:r>
+        <w:rPr>
+          <w:rStyle w:val="NormalTok"/>
+        </w:rPr>
+        <w:t xml:space="preserve">uniquedata &lt;-</w:t>
+      </w:r>
+      <w:r>
+        <w:rPr>
+          <w:rStyle w:val="StringTok"/>
+        </w:rPr>
+        <w:t xml:space="preserve"> </w:t>
+      </w:r>
+      <w:r>
+        <w:rPr>
+          <w:rStyle w:val="KeywordTok"/>
+        </w:rPr>
+        <w:t xml:space="preserve">cbind</w:t>
+      </w:r>
+      <w:r>
+        <w:rPr>
+          <w:rStyle w:val="NormalTok"/>
+        </w:rPr>
+        <w:t xml:space="preserve">(</w:t>
+      </w:r>
+      <w:r>
+        <w:rPr>
+          <w:rStyle w:val="DataTypeTok"/>
+        </w:rPr>
+        <w:t xml:space="preserve">cohort90 =</w:t>
+      </w:r>
+      <w:r>
+        <w:rPr>
+          <w:rStyle w:val="NormalTok"/>
+        </w:rPr>
+        <w:t xml:space="preserve"> mydata</w:t>
+      </w:r>
+      <w:r>
+        <w:rPr>
+          <w:rStyle w:val="OperatorTok"/>
+        </w:rPr>
+        <w:t xml:space="preserve">$</w:t>
+      </w:r>
+      <w:r>
+        <w:rPr>
+          <w:rStyle w:val="NormalTok"/>
+        </w:rPr>
+        <w:t xml:space="preserve">cohort90, </w:t>
+      </w:r>
+      <w:r>
+        <w:rPr>
+          <w:rStyle w:val="DataTypeTok"/>
+        </w:rPr>
+        <w:t xml:space="preserve">predscore =</w:t>
+      </w:r>
+      <w:r>
+        <w:rPr>
+          <w:rStyle w:val="NormalTok"/>
+        </w:rPr>
+        <w:t xml:space="preserve"> predscore)</w:t>
+      </w:r>
+      <w:r>
+        <w:br w:type="textWrapping"/>
+      </w:r>
+      <w:r>
+        <w:rPr>
+          <w:rStyle w:val="NormalTok"/>
+        </w:rPr>
+        <w:t xml:space="preserve">uniquedata &lt;-</w:t>
+      </w:r>
+      <w:r>
+        <w:rPr>
+          <w:rStyle w:val="StringTok"/>
+        </w:rPr>
+        <w:t xml:space="preserve"> </w:t>
+      </w:r>
+      <w:r>
+        <w:rPr>
+          <w:rStyle w:val="KeywordTok"/>
+        </w:rPr>
+        <w:t xml:space="preserve">unique</w:t>
+      </w:r>
+      <w:r>
+        <w:rPr>
+          <w:rStyle w:val="NormalTok"/>
+        </w:rPr>
+        <w:t xml:space="preserve">(uniquedata)</w:t>
+      </w:r>
+      <w:r>
+        <w:br w:type="textWrapping"/>
+      </w:r>
+      <w:r>
+        <w:rPr>
+          <w:rStyle w:val="NormalTok"/>
+        </w:rPr>
+        <w:t xml:space="preserve">uniquedata</w:t>
+      </w:r>
+    </w:p>
+    <w:p>
+      <w:pPr>
+        <w:pStyle w:val="SourceCode"/>
+      </w:pPr>
+      <w:r>
+        <w:rPr>
+          <w:rStyle w:val="VerbatimChar"/>
+        </w:rPr>
+        <w:t xml:space="preserve">##    cohort90 predscore</w:t>
+      </w:r>
+      <w:r>
+        <w:br w:type="textWrapping"/>
+      </w:r>
+      <w:r>
+        <w:rPr>
+          <w:rStyle w:val="VerbatimChar"/>
+        </w:rPr>
+        <w:t xml:space="preserve">## 1        -6  22.79586</w:t>
+      </w:r>
+      <w:r>
+        <w:br w:type="textWrapping"/>
+      </w:r>
+      <w:r>
+        <w:rPr>
+          <w:rStyle w:val="VerbatimChar"/>
+        </w:rPr>
+        <w:t xml:space="preserve">## 11       -4  25.44015</w:t>
+      </w:r>
+      <w:r>
+        <w:br w:type="textWrapping"/>
+      </w:r>
+      <w:r>
+        <w:rPr>
+          <w:rStyle w:val="VerbatimChar"/>
+        </w:rPr>
+        <w:t xml:space="preserve">## 18       -2  28.08444</w:t>
+      </w:r>
+      <w:r>
+        <w:br w:type="textWrapping"/>
+      </w:r>
+      <w:r>
+        <w:rPr>
+          <w:rStyle w:val="VerbatimChar"/>
+        </w:rPr>
+        <w:t xml:space="preserve">## 23        0  30.72873</w:t>
+      </w:r>
+      <w:r>
+        <w:br w:type="textWrapping"/>
+      </w:r>
+      <w:r>
+        <w:rPr>
+          <w:rStyle w:val="VerbatimChar"/>
+        </w:rPr>
+        <w:t xml:space="preserve">## 27        6  38.66159</w:t>
+      </w:r>
+      <w:r>
+        <w:br w:type="textWrapping"/>
+      </w:r>
+      <w:r>
+        <w:rPr>
+          <w:rStyle w:val="VerbatimChar"/>
+        </w:rPr>
+        <w:t xml:space="preserve">## 31        8  41.30588</w:t>
+      </w:r>
+    </w:p>
+    <w:p>
+      <w:pPr>
+        <w:pStyle w:val="SourceCode"/>
+      </w:pPr>
+      <w:r>
+        <w:rPr>
+          <w:rStyle w:val="KeywordTok"/>
+        </w:rPr>
+        <w:t xml:space="preserve">plot</w:t>
+      </w:r>
+      <w:r>
+        <w:rPr>
+          <w:rStyle w:val="NormalTok"/>
+        </w:rPr>
+        <w:t xml:space="preserve">(uniquedata[, </w:t>
+      </w:r>
+      <w:r>
+        <w:rPr>
+          <w:rStyle w:val="DecValTok"/>
+        </w:rPr>
+        <w:t xml:space="preserve">1</w:t>
+      </w:r>
+      <w:r>
+        <w:rPr>
+          <w:rStyle w:val="NormalTok"/>
+        </w:rPr>
+        <w:t xml:space="preserve">], uniquedata[,</w:t>
+      </w:r>
+      <w:r>
+        <w:rPr>
+          <w:rStyle w:val="DecValTok"/>
+        </w:rPr>
+        <w:t xml:space="preserve">2</w:t>
+      </w:r>
+      <w:r>
+        <w:rPr>
+          <w:rStyle w:val="NormalTok"/>
+        </w:rPr>
+        <w:t xml:space="preserve">], </w:t>
+      </w:r>
+      <w:r>
+        <w:rPr>
+          <w:rStyle w:val="DataTypeTok"/>
+        </w:rPr>
+        <w:t xml:space="preserve">xlab =</w:t>
+      </w:r>
+      <w:r>
+        <w:rPr>
+          <w:rStyle w:val="NormalTok"/>
+        </w:rPr>
+        <w:t xml:space="preserve"> </w:t>
+      </w:r>
+      <w:r>
+        <w:rPr>
+          <w:rStyle w:val="StringTok"/>
+        </w:rPr>
+        <w:t xml:space="preserve">"cohort"</w:t>
+      </w:r>
+      <w:r>
+        <w:rPr>
+          <w:rStyle w:val="NormalTok"/>
+        </w:rPr>
+        <w:t xml:space="preserve">, </w:t>
+      </w:r>
+      <w:r>
+        <w:rPr>
+          <w:rStyle w:val="DataTypeTok"/>
+        </w:rPr>
+        <w:t xml:space="preserve">ylab =</w:t>
+      </w:r>
+      <w:r>
+        <w:rPr>
+          <w:rStyle w:val="NormalTok"/>
+        </w:rPr>
+        <w:t xml:space="preserve"> </w:t>
+      </w:r>
+      <w:r>
+        <w:rPr>
+          <w:rStyle w:val="StringTok"/>
+        </w:rPr>
+        <w:t xml:space="preserve">"predscore"</w:t>
+      </w:r>
+      <w:r>
+        <w:rPr>
+          <w:rStyle w:val="NormalTok"/>
+        </w:rPr>
+        <w:t xml:space="preserve">, </w:t>
+      </w:r>
+      <w:r>
+        <w:rPr>
+          <w:rStyle w:val="DataTypeTok"/>
+        </w:rPr>
+        <w:t xml:space="preserve">type =</w:t>
+      </w:r>
+      <w:r>
+        <w:rPr>
+          <w:rStyle w:val="NormalTok"/>
+        </w:rPr>
+        <w:t xml:space="preserve"> </w:t>
+      </w:r>
+      <w:r>
+        <w:rPr>
+          <w:rStyle w:val="StringTok"/>
+        </w:rPr>
+        <w:t xml:space="preserve">"l"</w:t>
+      </w:r>
+      <w:r>
+        <w:rPr>
+          <w:rStyle w:val="NormalTok"/>
+        </w:rPr>
+        <w:t xml:space="preserve">)</w:t>
+      </w:r>
+    </w:p>
+    <w:p>
+      <w:pPr>
+        <w:pStyle w:val="FirstParagraph"/>
+      </w:pPr>
+      <w:r>
+        <w:drawing>
+          <wp:inline>
+            <wp:extent cx="5334000" cy="4267200"/>
+            <wp:effectExtent b="0" l="0" r="0" t="0"/>
+            <wp:docPr descr="" title="" id="1" name="Picture"/>
+            <a:graphic>
+              <a:graphicData uri="http://schemas.openxmlformats.org/drawingml/2006/picture">
+                <pic:pic>
+                  <pic:nvPicPr>
+                    <pic:cNvPr descr="plopper_files/figure-docx/unnamed-chunk-17-1.png" id="0" name="Picture"/>
+                    <pic:cNvPicPr>
+                      <a:picLocks noChangeArrowheads="1" noChangeAspect="1"/>
+                    </pic:cNvPicPr>
+                  </pic:nvPicPr>
+                  <pic:blipFill>
+                    <a:blip r:embed="rId27"/>
+                    <a:stretch>
+                      <a:fillRect/>
+                    </a:stretch>
+                  </pic:blipFill>
+                  <pic:spPr bwMode="auto">
+                    <a:xfrm>
+                      <a:off x="0" y="0"/>
+                      <a:ext cx="5334000" cy="4267200"/>
+                    </a:xfrm>
+                    <a:prstGeom prst="rect">
+                      <a:avLst/>
+                    </a:prstGeom>
+                    <a:noFill/>
+                    <a:ln w="9525">
+                      <a:noFill/>
+                      <a:headEnd/>
+                      <a:tailEnd/>
+                    </a:ln>
+                  </pic:spPr>
+                </pic:pic>
+              </a:graphicData>
+            </a:graphic>
+          </wp:inline>
+        </w:drawing>
+      </w:r>
+      <w:r>
+        <w:t xml:space="preserve"> </w:t>
+      </w:r>
+      <w:r>
+        <w:t xml:space="preserve">##Model checking: checking assumptions. The score value has a high proportion of zeros. We have to check the distribution of the residuals. We will look at two plot: 1. standardised residuals vs. normal scores (normal plot), and 2. standardised residuals vs fixed part prediction.</w:t>
+      </w:r>
     </w:p>
     <w:sectPr/>
   </w:body>
@@ -1765,7 +2928,7 @@
     </w:lvl>
   </w:abstractNum>
   <w:abstractNum w:abstractNumId="990">
-    <w:nsid w:val="68b930f5"/>
+    <w:nsid w:val="5cce0a38"/>
     <w:multiLevelType w:val="multilevel"/>
     <w:lvl w:ilvl="0">
       <w:numFmt w:val="bullet"/>

</xml_diff>